<commit_message>
making plan to update app
</commit_message>
<xml_diff>
--- a/Documents/Progress Report.docx
+++ b/Documents/Progress Report.docx
@@ -3,8 +3,21 @@
 <w:document xmlns:wpc="http://schemas.microsoft.com/office/word/2010/wordprocessingCanvas" xmlns:cx="http://schemas.microsoft.com/office/drawing/2014/chartex" xmlns:cx1="http://schemas.microsoft.com/office/drawing/2015/9/8/chartex" xmlns:cx2="http://schemas.microsoft.com/office/drawing/2015/10/21/chartex" xmlns:cx3="http://schemas.microsoft.com/office/drawing/2016/5/9/chartex" xmlns:cx4="http://schemas.microsoft.com/office/drawing/2016/5/10/chartex" xmlns:cx5="http://schemas.microsoft.com/office/drawing/2016/5/11/chartex" xmlns:cx6="http://schemas.microsoft.com/office/drawing/2016/5/12/chartex" xmlns:cx7="http://schemas.microsoft.com/office/drawing/2016/5/13/chartex" xmlns:cx8="http://schemas.microsoft.com/office/drawing/2016/5/14/chartex" xmlns:mc="http://schemas.openxmlformats.org/markup-compatibility/2006" xmlns:aink="http://schemas.microsoft.com/office/drawing/2016/ink" xmlns:am3d="http://schemas.microsoft.com/office/drawing/2017/model3d" xmlns:o="urn:schemas-microsoft-com:office:office" xmlns:oel="http://schemas.microsoft.com/office/2019/extlst" xmlns:r="http://schemas.openxmlformats.org/officeDocument/2006/relationships" xmlns:m="http://schemas.openxmlformats.org/officeDocument/2006/math" xmlns:v="urn:schemas-microsoft-com:vml" xmlns:wp14="http://schemas.microsoft.com/office/word/2010/wordprocessingDrawing" xmlns:wp="http://schemas.openxmlformats.org/drawingml/2006/wordprocessingDrawing" xmlns:w10="urn:schemas-microsoft-com:office:word" xmlns:w="http://schemas.openxmlformats.org/wordprocessingml/2006/main" xmlns:w14="http://schemas.microsoft.com/office/word/2010/wordml" xmlns:w15="http://schemas.microsoft.com/office/word/2012/wordml" xmlns:w16cex="http://schemas.microsoft.com/office/word/2018/wordml/cex" xmlns:w16cid="http://schemas.microsoft.com/office/word/2016/wordml/cid" xmlns:w16="http://schemas.microsoft.com/office/word/2018/wordml" xmlns:w16du="http://schemas.microsoft.com/office/word/2023/wordml/word16du" xmlns:w16sdtdh="http://schemas.microsoft.com/office/word/2020/wordml/sdtdatahash" xmlns:w16sdtfl="http://schemas.microsoft.com/office/word/2024/wordml/sdtformatlock" xmlns:w16se="http://schemas.microsoft.com/office/word/2015/wordml/symex" xmlns:wpg="http://schemas.microsoft.com/office/word/2010/wordprocessingGroup" xmlns:wpi="http://schemas.microsoft.com/office/word/2010/wordprocessingInk" xmlns:wne="http://schemas.microsoft.com/office/word/2006/wordml" xmlns:wps="http://schemas.microsoft.com/office/word/2010/wordprocessingShape" mc:Ignorable="w14 w15 w16se w16cid w16 w16cex w16sdtdh w16sdtfl w16du wp14">
   <w:body>
     <w:p>
-      <w:r>
-        <w:t>Progress Report</w:t>
+      <w:pPr>
+        <w:pStyle w:val="Heading1"/>
+      </w:pPr>
+      <w:r>
+        <w:t>Title</w:t>
+      </w:r>
+    </w:p>
+    <w:p>
+      <w:r>
+        <w:t>The Player Performance Lab</w:t>
+      </w:r>
+    </w:p>
+    <w:p>
+      <w:r>
+        <w:t>By: Daniel Tshiani</w:t>
       </w:r>
     </w:p>
     <w:p>
@@ -12,17 +25,67 @@
         <w:pStyle w:val="Heading1"/>
       </w:pPr>
       <w:r>
-        <w:t>Title</w:t>
+        <w:t>Topic and Data</w:t>
       </w:r>
     </w:p>
     <w:p>
       <w:r>
-        <w:t>The Player Performance Lab</w:t>
-      </w:r>
-    </w:p>
-    <w:p>
-      <w:r>
-        <w:t>By: Daniel Tshiani</w:t>
+        <w:t xml:space="preserve">It looks like we will not be using API soccer, nor the other </w:t>
+      </w:r>
+      <w:r>
+        <w:t>data sources</w:t>
+      </w:r>
+      <w:r>
+        <w:t xml:space="preserve"> that w</w:t>
+      </w:r>
+      <w:r>
+        <w:t>ere</w:t>
+      </w:r>
+      <w:r>
+        <w:t xml:space="preserve"> listed in the initial project plan. </w:t>
+      </w:r>
+      <w:r>
+        <w:t xml:space="preserve"> I will stick will </w:t>
+      </w:r>
+      <w:proofErr w:type="spellStart"/>
+      <w:r>
+        <w:t>soley</w:t>
+      </w:r>
+      <w:proofErr w:type="spellEnd"/>
+      <w:r>
+        <w:t xml:space="preserve"> data from the newly released R package “</w:t>
+      </w:r>
+      <w:proofErr w:type="spellStart"/>
+      <w:r>
+        <w:t>itscalledsoccer</w:t>
+      </w:r>
+      <w:proofErr w:type="spellEnd"/>
+      <w:r>
+        <w:t xml:space="preserve">”. I have also decided to limit the data to the 2024 </w:t>
+      </w:r>
+      <w:proofErr w:type="gramStart"/>
+      <w:r>
+        <w:t>season</w:t>
+      </w:r>
+      <w:proofErr w:type="gramEnd"/>
+      <w:r>
+        <w:t xml:space="preserve"> and I have decided that I will </w:t>
+      </w:r>
+      <w:proofErr w:type="spellStart"/>
+      <w:r>
+        <w:t>disaggreagate</w:t>
+      </w:r>
+      <w:proofErr w:type="spellEnd"/>
+      <w:r>
+        <w:t xml:space="preserve"> the app into different player tabs (offensive players, midfield players, defensive players, goalkeepers). The data has been collected, cleaned, and is ready for analysis. There are limitations to the data and there were similar </w:t>
+      </w:r>
+      <w:proofErr w:type="spellStart"/>
+      <w:r>
+        <w:t>limiations</w:t>
+      </w:r>
+      <w:proofErr w:type="spellEnd"/>
+      <w:r>
+        <w:t xml:space="preserve"> on all other data sources as well which were missing salary data as we begin to steer away from the MLS.</w:t>
       </w:r>
     </w:p>
     <w:p>
@@ -30,67 +93,28 @@
         <w:pStyle w:val="Heading1"/>
       </w:pPr>
       <w:r>
-        <w:t>Topic and Data</w:t>
+        <w:t>Ethics</w:t>
       </w:r>
     </w:p>
     <w:p>
       <w:r>
-        <w:t xml:space="preserve">It looks like we will not be using API soccer, nor the other </w:t>
-      </w:r>
-      <w:r>
-        <w:t>data sources</w:t>
-      </w:r>
-      <w:r>
-        <w:t xml:space="preserve"> that w</w:t>
-      </w:r>
-      <w:r>
-        <w:t>ere</w:t>
-      </w:r>
-      <w:r>
-        <w:t xml:space="preserve"> listed in the initial project plan. </w:t>
-      </w:r>
-      <w:r>
-        <w:t xml:space="preserve"> I will stick will </w:t>
+        <w:t xml:space="preserve">I am still not using PPI </w:t>
+      </w:r>
+      <w:proofErr w:type="gramStart"/>
+      <w:r>
+        <w:t>data</w:t>
+      </w:r>
+      <w:proofErr w:type="gramEnd"/>
+      <w:r>
+        <w:t xml:space="preserve"> and the documentation does not infer there is a </w:t>
       </w:r>
       <w:proofErr w:type="spellStart"/>
       <w:r>
-        <w:t>soley</w:t>
+        <w:t>malusage</w:t>
       </w:r>
       <w:proofErr w:type="spellEnd"/>
       <w:r>
-        <w:t xml:space="preserve"> data from the newly released R package “</w:t>
-      </w:r>
-      <w:proofErr w:type="spellStart"/>
-      <w:r>
-        <w:t>itscalledsoccer</w:t>
-      </w:r>
-      <w:proofErr w:type="spellEnd"/>
-      <w:r>
-        <w:t xml:space="preserve">”. I have also decided to limit the data to the 2024 </w:t>
-      </w:r>
-      <w:proofErr w:type="gramStart"/>
-      <w:r>
-        <w:t>season</w:t>
-      </w:r>
-      <w:proofErr w:type="gramEnd"/>
-      <w:r>
-        <w:t xml:space="preserve"> and I have decided that I will </w:t>
-      </w:r>
-      <w:proofErr w:type="spellStart"/>
-      <w:r>
-        <w:t>disaggreagate</w:t>
-      </w:r>
-      <w:proofErr w:type="spellEnd"/>
-      <w:r>
-        <w:t xml:space="preserve"> the app into different player tabs (offensive players, midfield players, defensive players, goalkeepers). The data has been collected, cleaned, and is ready for analysis. There are limitations to the data and there were similar </w:t>
-      </w:r>
-      <w:proofErr w:type="spellStart"/>
-      <w:r>
-        <w:t>limiations</w:t>
-      </w:r>
-      <w:proofErr w:type="spellEnd"/>
-      <w:r>
-        <w:t xml:space="preserve"> on all other data sources as well which were missing salary data as we begin to steer away from the MLS.</w:t>
+        <w:t xml:space="preserve"> issue in the way I am building my app.</w:t>
       </w:r>
     </w:p>
     <w:p>
@@ -98,69 +122,36 @@
         <w:pStyle w:val="Heading1"/>
       </w:pPr>
       <w:r>
-        <w:t>Ethics</w:t>
+        <w:t>Layout</w:t>
       </w:r>
     </w:p>
     <w:p>
       <w:r>
-        <w:t xml:space="preserve">I am still not using PPI </w:t>
+        <w:t>I will disaggregate the player tab to Attacking players, Midfielders, Defensive players, and Goalkeepers.</w:t>
+      </w:r>
+      <w:r>
+        <w:t xml:space="preserve"> I only do the attacking players tab however, I think including the other tabs and briefly talking about them is important to </w:t>
+      </w:r>
+      <w:proofErr w:type="spellStart"/>
+      <w:r>
+        <w:t>empahise</w:t>
+      </w:r>
+      <w:proofErr w:type="spellEnd"/>
+      <w:r>
+        <w:t xml:space="preserve"> the idea that the model for player salary differs based on position. I will keep the other tab but probably put a pop up or something like that when click and pretend like a membership is needed for the other tabs. I will take out the </w:t>
       </w:r>
       <w:proofErr w:type="gramStart"/>
       <w:r>
-        <w:t>data</w:t>
+        <w:t>teams</w:t>
       </w:r>
       <w:proofErr w:type="gramEnd"/>
       <w:r>
-        <w:t xml:space="preserve"> and the documentation does not infer there is a </w:t>
-      </w:r>
-      <w:proofErr w:type="spellStart"/>
-      <w:r>
-        <w:t>malusage</w:t>
-      </w:r>
-      <w:proofErr w:type="spellEnd"/>
-      <w:r>
-        <w:t xml:space="preserve"> issue in the way I am building my app.</w:t>
+        <w:t xml:space="preserve"> tab though. I will also not give the option to analyze by league because a lot of data on salary is missing for leagues outside the MLS.</w:t>
       </w:r>
     </w:p>
     <w:p>
-      <w:pPr>
-        <w:pStyle w:val="Heading1"/>
-      </w:pPr>
-      <w:r>
-        <w:t>Layout</w:t>
-      </w:r>
-    </w:p>
-    <w:p>
-      <w:r>
-        <w:t>I will disaggregate the player tab to Attacking players, Midfielders, Defensive players, and Goalkeepers.</w:t>
-      </w:r>
-      <w:r>
-        <w:t xml:space="preserve"> I only do the attacking players tab however, I think including the other tabs and briefly talking about them is important to </w:t>
-      </w:r>
-      <w:proofErr w:type="spellStart"/>
-      <w:r>
-        <w:t>empahise</w:t>
-      </w:r>
-      <w:proofErr w:type="spellEnd"/>
-      <w:r>
-        <w:t xml:space="preserve"> the idea that the model for player salary differs based on position. I will keep the other tab but probably put a pop up or something like that when click and pretend like a membership is needed for the other tabs. I will take out the </w:t>
-      </w:r>
-      <w:proofErr w:type="gramStart"/>
-      <w:r>
-        <w:t>teams</w:t>
-      </w:r>
-      <w:proofErr w:type="gramEnd"/>
-      <w:r>
-        <w:t xml:space="preserve"> tab though. I will also not give the option to analyze by league because a lot of data on salary is missing for leagues outside the MLS.</w:t>
-      </w:r>
-    </w:p>
-    <w:p>
-      <w:r>
-        <w:t xml:space="preserve">In the offensive tab, I will let users pick 2 variables to analyze with the recommendation of starting with goals and minutes played. I will also allow users to search based on player’s name and the search results will give the players current salary and the predictive players salary so users can see the difference and find players who are underpaid for their value. I </w:t>
-      </w:r>
-      <w:r>
-        <w:lastRenderedPageBreak/>
-        <w:t xml:space="preserve">am contemplating excluding players </w:t>
+      <w:r>
+        <w:t xml:space="preserve">In the offensive tab, I will let users pick 2 variables to analyze with the recommendation of starting with goals and minutes played. I will also allow users to search based on player’s name and the search results will give the players current salary and the predictive players salary so users can see the difference and find players who are underpaid for their value. I am contemplating excluding players </w:t>
       </w:r>
       <w:proofErr w:type="spellStart"/>
       <w:r>
@@ -178,6 +169,7 @@
         </w:rPr>
       </w:pPr>
       <w:r>
+        <w:lastRenderedPageBreak/>
         <w:t xml:space="preserve">I decided not to overcomplicate the statistical model. In the paper </w:t>
       </w:r>
       <w:r>
@@ -247,7 +239,15 @@
         <w:t>working against time</w:t>
       </w:r>
       <w:r>
-        <w:t xml:space="preserve"> and lack of data for leagues outside the MLS. Mitigation measures is </w:t>
+        <w:t xml:space="preserve"> and lack of data for leagues outside the MLS. Mitigation measures </w:t>
+      </w:r>
+      <w:proofErr w:type="gramStart"/>
+      <w:r>
+        <w:t>is</w:t>
+      </w:r>
+      <w:proofErr w:type="gramEnd"/>
+      <w:r>
+        <w:t xml:space="preserve"> </w:t>
       </w:r>
       <w:proofErr w:type="spellStart"/>
       <w:r>
@@ -255,15 +255,7 @@
       </w:r>
       <w:proofErr w:type="spellEnd"/>
       <w:r>
-        <w:t xml:space="preserve"> focusing on the attack and limiting the data to those who salary </w:t>
-      </w:r>
-      <w:proofErr w:type="gramStart"/>
-      <w:r>
-        <w:t>are</w:t>
-      </w:r>
-      <w:proofErr w:type="gramEnd"/>
-      <w:r>
-        <w:t xml:space="preserve"> available.</w:t>
+        <w:t xml:space="preserve"> focusing on the attack and limiting the data to those who salary are available.</w:t>
       </w:r>
       <w:r>
         <w:t xml:space="preserve">  The cut-off is may 6</w:t>

</xml_diff>